<commit_message>
Updates to generated code
</commit_message>
<xml_diff>
--- a/docs/Musical notes and frequencies.docx
+++ b/docs/Musical notes and frequencies.docx
@@ -12,7 +12,7 @@
           <w:lang w:eastAsia="en-US"/>
         </w:rPr>
         <w:drawing>
-          <wp:anchor distT="0" distB="0" distL="114300" distR="114300" simplePos="0" relativeHeight="251659264" behindDoc="0" locked="1" layoutInCell="1" allowOverlap="1" wp14:anchorId="575325C1" wp14:editId="4A3091D5">
+          <wp:anchor distT="0" distB="0" distL="114300" distR="114300" simplePos="0" relativeHeight="251659264" behindDoc="0" locked="1" layoutInCell="1" allowOverlap="1" wp14:anchorId="0433F3D1" wp14:editId="581D5DEF">
             <wp:simplePos x="0" y="0"/>
             <wp:positionH relativeFrom="column">
               <wp:posOffset>-25400</wp:posOffset>
@@ -77,7 +77,7 @@
           <w:lang w:eastAsia="en-US"/>
         </w:rPr>
         <w:drawing>
-          <wp:anchor distT="0" distB="0" distL="114300" distR="114300" simplePos="0" relativeHeight="251658240" behindDoc="1" locked="1" layoutInCell="1" allowOverlap="1" wp14:anchorId="158EF4E1" wp14:editId="02306C43">
+          <wp:anchor distT="0" distB="0" distL="114300" distR="114300" simplePos="0" relativeHeight="251658240" behindDoc="1" locked="1" layoutInCell="1" allowOverlap="1" wp14:anchorId="79A97ED3" wp14:editId="76735F28">
             <wp:simplePos x="0" y="0"/>
             <wp:positionH relativeFrom="rightMargin">
               <wp:posOffset>-3553460</wp:posOffset>
@@ -146,6 +146,8 @@
       <w:r>
         <w:t xml:space="preserve"> frequencies</w:t>
       </w:r>
+      <w:bookmarkStart w:id="0" w:name="_GoBack"/>
+      <w:bookmarkEnd w:id="0"/>
     </w:p>
     <w:tbl>
       <w:tblPr>
@@ -155,10 +157,11 @@
         <w:tblCaption w:val="Content table"/>
       </w:tblPr>
       <w:tblGrid>
-        <w:gridCol w:w="2435"/>
-        <w:gridCol w:w="2435"/>
-        <w:gridCol w:w="2435"/>
-        <w:gridCol w:w="2435"/>
+        <w:gridCol w:w="1948"/>
+        <w:gridCol w:w="1948"/>
+        <w:gridCol w:w="1948"/>
+        <w:gridCol w:w="1948"/>
+        <w:gridCol w:w="1948"/>
       </w:tblGrid>
       <w:tr>
         <w:trPr>
@@ -167,7 +170,7 @@
         <w:tc>
           <w:tcPr>
             <w:cnfStyle w:val="001000000100" w:firstRow="0" w:lastRow="0" w:firstColumn="1" w:lastColumn="0" w:oddVBand="0" w:evenVBand="0" w:oddHBand="0" w:evenHBand="0" w:firstRowFirstColumn="1" w:firstRowLastColumn="0" w:lastRowFirstColumn="0" w:lastRowLastColumn="0"/>
-            <w:tcW w:w="1250" w:type="pct"/>
+            <w:tcW w:w="1000" w:type="pct"/>
             <w:vAlign w:val="bottom"/>
           </w:tcPr>
           <w:p>
@@ -181,7 +184,7 @@
         </w:tc>
         <w:tc>
           <w:tcPr>
-            <w:tcW w:w="1250" w:type="pct"/>
+            <w:tcW w:w="1000" w:type="pct"/>
           </w:tcPr>
           <w:p>
             <w:pPr>
@@ -195,7 +198,7 @@
         </w:tc>
         <w:tc>
           <w:tcPr>
-            <w:tcW w:w="1250" w:type="pct"/>
+            <w:tcW w:w="1000" w:type="pct"/>
             <w:vAlign w:val="bottom"/>
           </w:tcPr>
           <w:p>
@@ -210,7 +213,7 @@
         </w:tc>
         <w:tc>
           <w:tcPr>
-            <w:tcW w:w="1250" w:type="pct"/>
+            <w:tcW w:w="1000" w:type="pct"/>
             <w:vAlign w:val="bottom"/>
           </w:tcPr>
           <w:p>
@@ -219,10 +222,26 @@
               <w:cnfStyle w:val="100000000000" w:firstRow="1" w:lastRow="0" w:firstColumn="0" w:lastColumn="0" w:oddVBand="0" w:evenVBand="0" w:oddHBand="0" w:evenHBand="0" w:firstRowFirstColumn="0" w:firstRowLastColumn="0" w:lastRowFirstColumn="0" w:lastRowLastColumn="0"/>
             </w:pPr>
             <w:r>
-              <w:t>Sonic Pi</w:t>
-            </w:r>
-            <w:r>
-              <w:t xml:space="preserve"> name</w:t>
+              <w:t>Sonic Pi name</w:t>
+            </w:r>
+          </w:p>
+        </w:tc>
+        <w:tc>
+          <w:tcPr>
+            <w:tcW w:w="1000" w:type="pct"/>
+          </w:tcPr>
+          <w:p>
+            <w:pPr>
+              <w:jc w:val="center"/>
+              <w:cnfStyle w:val="100000000000" w:firstRow="1" w:lastRow="0" w:firstColumn="0" w:lastColumn="0" w:oddVBand="0" w:evenVBand="0" w:oddHBand="0" w:evenHBand="0" w:firstRowFirstColumn="0" w:firstRowLastColumn="0" w:lastRowFirstColumn="0" w:lastRowLastColumn="0"/>
+            </w:pPr>
+            <w:proofErr w:type="spellStart"/>
+            <w:r>
+              <w:t>Wemos</w:t>
+            </w:r>
+            <w:proofErr w:type="spellEnd"/>
+            <w:r>
+              <w:t xml:space="preserve"> channels</w:t>
             </w:r>
           </w:p>
         </w:tc>
@@ -231,23 +250,967 @@
         <w:tc>
           <w:tcPr>
             <w:cnfStyle w:val="001000000000" w:firstRow="0" w:lastRow="0" w:firstColumn="1" w:lastColumn="0" w:oddVBand="0" w:evenVBand="0" w:oddHBand="0" w:evenHBand="0" w:firstRowFirstColumn="0" w:firstRowLastColumn="0" w:lastRowFirstColumn="0" w:lastRowLastColumn="0"/>
-            <w:tcW w:w="1250" w:type="pct"/>
-          </w:tcPr>
-          <w:p>
-            <w:pPr>
-              <w:jc w:val="center"/>
-            </w:pPr>
-            <w:r>
-              <w:t xml:space="preserve">(middle) </w:t>
-            </w:r>
-            <w:r>
-              <w:t>C</w:t>
-            </w:r>
-          </w:p>
-        </w:tc>
-        <w:tc>
-          <w:tcPr>
-            <w:tcW w:w="1250" w:type="pct"/>
+            <w:tcW w:w="1000" w:type="pct"/>
+          </w:tcPr>
+          <w:p>
+            <w:pPr>
+              <w:jc w:val="center"/>
+            </w:pPr>
+          </w:p>
+        </w:tc>
+        <w:tc>
+          <w:tcPr>
+            <w:tcW w:w="1000" w:type="pct"/>
+          </w:tcPr>
+          <w:p>
+            <w:pPr>
+              <w:jc w:val="center"/>
+              <w:cnfStyle w:val="000000000000" w:firstRow="0" w:lastRow="0" w:firstColumn="0" w:lastColumn="0" w:oddVBand="0" w:evenVBand="0" w:oddHBand="0" w:evenHBand="0" w:firstRowFirstColumn="0" w:firstRowLastColumn="0" w:lastRowFirstColumn="0" w:lastRowLastColumn="0"/>
+            </w:pPr>
+            <w:r>
+              <w:t>48</w:t>
+            </w:r>
+          </w:p>
+        </w:tc>
+        <w:tc>
+          <w:tcPr>
+            <w:tcW w:w="1000" w:type="pct"/>
+          </w:tcPr>
+          <w:p>
+            <w:pPr>
+              <w:jc w:val="center"/>
+              <w:cnfStyle w:val="000000000000" w:firstRow="0" w:lastRow="0" w:firstColumn="0" w:lastColumn="0" w:oddVBand="0" w:evenVBand="0" w:oddHBand="0" w:evenHBand="0" w:firstRowFirstColumn="0" w:firstRowLastColumn="0" w:lastRowFirstColumn="0" w:lastRowLastColumn="0"/>
+              <w:rPr>
+                <w:lang w:val="en-GB"/>
+              </w:rPr>
+            </w:pPr>
+          </w:p>
+        </w:tc>
+        <w:tc>
+          <w:tcPr>
+            <w:tcW w:w="1000" w:type="pct"/>
+          </w:tcPr>
+          <w:p>
+            <w:pPr>
+              <w:jc w:val="center"/>
+              <w:cnfStyle w:val="000000000000" w:firstRow="0" w:lastRow="0" w:firstColumn="0" w:lastColumn="0" w:oddVBand="0" w:evenVBand="0" w:oddHBand="0" w:evenHBand="0" w:firstRowFirstColumn="0" w:firstRowLastColumn="0" w:lastRowFirstColumn="0" w:lastRowLastColumn="0"/>
+            </w:pPr>
+            <w:r>
+              <w:t>:C3</w:t>
+            </w:r>
+          </w:p>
+        </w:tc>
+        <w:tc>
+          <w:tcPr>
+            <w:tcW w:w="1000" w:type="pct"/>
+          </w:tcPr>
+          <w:p>
+            <w:pPr>
+              <w:jc w:val="center"/>
+              <w:cnfStyle w:val="000000000000" w:firstRow="0" w:lastRow="0" w:firstColumn="0" w:lastColumn="0" w:oddVBand="0" w:evenVBand="0" w:oddHBand="0" w:evenHBand="0" w:firstRowFirstColumn="0" w:firstRowLastColumn="0" w:lastRowFirstColumn="0" w:lastRowLastColumn="0"/>
+            </w:pPr>
+            <w:r>
+              <w:t>00000</w:t>
+            </w:r>
+          </w:p>
+        </w:tc>
+      </w:tr>
+      <w:tr>
+        <w:tc>
+          <w:tcPr>
+            <w:cnfStyle w:val="001000000000" w:firstRow="0" w:lastRow="0" w:firstColumn="1" w:lastColumn="0" w:oddVBand="0" w:evenVBand="0" w:oddHBand="0" w:evenHBand="0" w:firstRowFirstColumn="0" w:firstRowLastColumn="0" w:lastRowFirstColumn="0" w:lastRowLastColumn="0"/>
+            <w:tcW w:w="1000" w:type="pct"/>
+          </w:tcPr>
+          <w:p>
+            <w:pPr>
+              <w:jc w:val="center"/>
+            </w:pPr>
+          </w:p>
+        </w:tc>
+        <w:tc>
+          <w:tcPr>
+            <w:tcW w:w="1000" w:type="pct"/>
+          </w:tcPr>
+          <w:p>
+            <w:pPr>
+              <w:jc w:val="center"/>
+              <w:cnfStyle w:val="000000000000" w:firstRow="0" w:lastRow="0" w:firstColumn="0" w:lastColumn="0" w:oddVBand="0" w:evenVBand="0" w:oddHBand="0" w:evenHBand="0" w:firstRowFirstColumn="0" w:firstRowLastColumn="0" w:lastRowFirstColumn="0" w:lastRowLastColumn="0"/>
+            </w:pPr>
+            <w:r>
+              <w:t>49</w:t>
+            </w:r>
+          </w:p>
+        </w:tc>
+        <w:tc>
+          <w:tcPr>
+            <w:tcW w:w="1000" w:type="pct"/>
+          </w:tcPr>
+          <w:p>
+            <w:pPr>
+              <w:jc w:val="center"/>
+              <w:cnfStyle w:val="000000000000" w:firstRow="0" w:lastRow="0" w:firstColumn="0" w:lastColumn="0" w:oddVBand="0" w:evenVBand="0" w:oddHBand="0" w:evenHBand="0" w:firstRowFirstColumn="0" w:firstRowLastColumn="0" w:lastRowFirstColumn="0" w:lastRowLastColumn="0"/>
+              <w:rPr>
+                <w:lang w:val="en-GB"/>
+              </w:rPr>
+            </w:pPr>
+          </w:p>
+        </w:tc>
+        <w:tc>
+          <w:tcPr>
+            <w:tcW w:w="1000" w:type="pct"/>
+          </w:tcPr>
+          <w:p>
+            <w:pPr>
+              <w:jc w:val="center"/>
+              <w:cnfStyle w:val="000000000000" w:firstRow="0" w:lastRow="0" w:firstColumn="0" w:lastColumn="0" w:oddVBand="0" w:evenVBand="0" w:oddHBand="0" w:evenHBand="0" w:firstRowFirstColumn="0" w:firstRowLastColumn="0" w:lastRowFirstColumn="0" w:lastRowLastColumn="0"/>
+            </w:pPr>
+            <w:proofErr w:type="gramStart"/>
+            <w:r>
+              <w:t>:Db</w:t>
+            </w:r>
+            <w:proofErr w:type="gramEnd"/>
+            <w:r>
+              <w:t>3</w:t>
+            </w:r>
+          </w:p>
+        </w:tc>
+        <w:tc>
+          <w:tcPr>
+            <w:tcW w:w="1000" w:type="pct"/>
+          </w:tcPr>
+          <w:p>
+            <w:pPr>
+              <w:jc w:val="center"/>
+              <w:cnfStyle w:val="000000000000" w:firstRow="0" w:lastRow="0" w:firstColumn="0" w:lastColumn="0" w:oddVBand="0" w:evenVBand="0" w:oddHBand="0" w:evenHBand="0" w:firstRowFirstColumn="0" w:firstRowLastColumn="0" w:lastRowFirstColumn="0" w:lastRowLastColumn="0"/>
+            </w:pPr>
+            <w:r>
+              <w:t>00001</w:t>
+            </w:r>
+          </w:p>
+        </w:tc>
+      </w:tr>
+      <w:tr>
+        <w:tc>
+          <w:tcPr>
+            <w:cnfStyle w:val="001000000000" w:firstRow="0" w:lastRow="0" w:firstColumn="1" w:lastColumn="0" w:oddVBand="0" w:evenVBand="0" w:oddHBand="0" w:evenHBand="0" w:firstRowFirstColumn="0" w:firstRowLastColumn="0" w:lastRowFirstColumn="0" w:lastRowLastColumn="0"/>
+            <w:tcW w:w="1000" w:type="pct"/>
+          </w:tcPr>
+          <w:p>
+            <w:pPr>
+              <w:jc w:val="center"/>
+            </w:pPr>
+          </w:p>
+        </w:tc>
+        <w:tc>
+          <w:tcPr>
+            <w:tcW w:w="1000" w:type="pct"/>
+          </w:tcPr>
+          <w:p>
+            <w:pPr>
+              <w:jc w:val="center"/>
+              <w:cnfStyle w:val="000000000000" w:firstRow="0" w:lastRow="0" w:firstColumn="0" w:lastColumn="0" w:oddVBand="0" w:evenVBand="0" w:oddHBand="0" w:evenHBand="0" w:firstRowFirstColumn="0" w:firstRowLastColumn="0" w:lastRowFirstColumn="0" w:lastRowLastColumn="0"/>
+            </w:pPr>
+            <w:r>
+              <w:t>50</w:t>
+            </w:r>
+          </w:p>
+        </w:tc>
+        <w:tc>
+          <w:tcPr>
+            <w:tcW w:w="1000" w:type="pct"/>
+          </w:tcPr>
+          <w:p>
+            <w:pPr>
+              <w:jc w:val="center"/>
+              <w:cnfStyle w:val="000000000000" w:firstRow="0" w:lastRow="0" w:firstColumn="0" w:lastColumn="0" w:oddVBand="0" w:evenVBand="0" w:oddHBand="0" w:evenHBand="0" w:firstRowFirstColumn="0" w:firstRowLastColumn="0" w:lastRowFirstColumn="0" w:lastRowLastColumn="0"/>
+              <w:rPr>
+                <w:lang w:val="en-GB"/>
+              </w:rPr>
+            </w:pPr>
+          </w:p>
+        </w:tc>
+        <w:tc>
+          <w:tcPr>
+            <w:tcW w:w="1000" w:type="pct"/>
+          </w:tcPr>
+          <w:p>
+            <w:pPr>
+              <w:jc w:val="center"/>
+              <w:cnfStyle w:val="000000000000" w:firstRow="0" w:lastRow="0" w:firstColumn="0" w:lastColumn="0" w:oddVBand="0" w:evenVBand="0" w:oddHBand="0" w:evenHBand="0" w:firstRowFirstColumn="0" w:firstRowLastColumn="0" w:lastRowFirstColumn="0" w:lastRowLastColumn="0"/>
+            </w:pPr>
+            <w:proofErr w:type="gramStart"/>
+            <w:r>
+              <w:t>:D</w:t>
+            </w:r>
+            <w:proofErr w:type="gramEnd"/>
+            <w:r>
+              <w:t>3</w:t>
+            </w:r>
+          </w:p>
+        </w:tc>
+        <w:tc>
+          <w:tcPr>
+            <w:tcW w:w="1000" w:type="pct"/>
+          </w:tcPr>
+          <w:p>
+            <w:pPr>
+              <w:jc w:val="center"/>
+              <w:cnfStyle w:val="000000000000" w:firstRow="0" w:lastRow="0" w:firstColumn="0" w:lastColumn="0" w:oddVBand="0" w:evenVBand="0" w:oddHBand="0" w:evenHBand="0" w:firstRowFirstColumn="0" w:firstRowLastColumn="0" w:lastRowFirstColumn="0" w:lastRowLastColumn="0"/>
+            </w:pPr>
+            <w:r>
+              <w:t>00010</w:t>
+            </w:r>
+          </w:p>
+        </w:tc>
+      </w:tr>
+      <w:tr>
+        <w:tc>
+          <w:tcPr>
+            <w:cnfStyle w:val="001000000000" w:firstRow="0" w:lastRow="0" w:firstColumn="1" w:lastColumn="0" w:oddVBand="0" w:evenVBand="0" w:oddHBand="0" w:evenHBand="0" w:firstRowFirstColumn="0" w:firstRowLastColumn="0" w:lastRowFirstColumn="0" w:lastRowLastColumn="0"/>
+            <w:tcW w:w="1000" w:type="pct"/>
+          </w:tcPr>
+          <w:p>
+            <w:pPr>
+              <w:jc w:val="center"/>
+            </w:pPr>
+          </w:p>
+        </w:tc>
+        <w:tc>
+          <w:tcPr>
+            <w:tcW w:w="1000" w:type="pct"/>
+          </w:tcPr>
+          <w:p>
+            <w:pPr>
+              <w:jc w:val="center"/>
+              <w:cnfStyle w:val="000000000000" w:firstRow="0" w:lastRow="0" w:firstColumn="0" w:lastColumn="0" w:oddVBand="0" w:evenVBand="0" w:oddHBand="0" w:evenHBand="0" w:firstRowFirstColumn="0" w:firstRowLastColumn="0" w:lastRowFirstColumn="0" w:lastRowLastColumn="0"/>
+            </w:pPr>
+            <w:r>
+              <w:t>51</w:t>
+            </w:r>
+          </w:p>
+        </w:tc>
+        <w:tc>
+          <w:tcPr>
+            <w:tcW w:w="1000" w:type="pct"/>
+          </w:tcPr>
+          <w:p>
+            <w:pPr>
+              <w:jc w:val="center"/>
+              <w:cnfStyle w:val="000000000000" w:firstRow="0" w:lastRow="0" w:firstColumn="0" w:lastColumn="0" w:oddVBand="0" w:evenVBand="0" w:oddHBand="0" w:evenHBand="0" w:firstRowFirstColumn="0" w:firstRowLastColumn="0" w:lastRowFirstColumn="0" w:lastRowLastColumn="0"/>
+              <w:rPr>
+                <w:lang w:val="en-GB"/>
+              </w:rPr>
+            </w:pPr>
+          </w:p>
+        </w:tc>
+        <w:tc>
+          <w:tcPr>
+            <w:tcW w:w="1000" w:type="pct"/>
+          </w:tcPr>
+          <w:p>
+            <w:pPr>
+              <w:jc w:val="center"/>
+              <w:cnfStyle w:val="000000000000" w:firstRow="0" w:lastRow="0" w:firstColumn="0" w:lastColumn="0" w:oddVBand="0" w:evenVBand="0" w:oddHBand="0" w:evenHBand="0" w:firstRowFirstColumn="0" w:firstRowLastColumn="0" w:lastRowFirstColumn="0" w:lastRowLastColumn="0"/>
+            </w:pPr>
+            <w:proofErr w:type="gramStart"/>
+            <w:r>
+              <w:t>:Eb</w:t>
+            </w:r>
+            <w:proofErr w:type="gramEnd"/>
+            <w:r>
+              <w:t>3</w:t>
+            </w:r>
+          </w:p>
+        </w:tc>
+        <w:tc>
+          <w:tcPr>
+            <w:tcW w:w="1000" w:type="pct"/>
+          </w:tcPr>
+          <w:p>
+            <w:pPr>
+              <w:jc w:val="center"/>
+              <w:cnfStyle w:val="000000000000" w:firstRow="0" w:lastRow="0" w:firstColumn="0" w:lastColumn="0" w:oddVBand="0" w:evenVBand="0" w:oddHBand="0" w:evenHBand="0" w:firstRowFirstColumn="0" w:firstRowLastColumn="0" w:lastRowFirstColumn="0" w:lastRowLastColumn="0"/>
+            </w:pPr>
+            <w:r>
+              <w:t>00011</w:t>
+            </w:r>
+          </w:p>
+        </w:tc>
+      </w:tr>
+      <w:tr>
+        <w:tc>
+          <w:tcPr>
+            <w:cnfStyle w:val="001000000000" w:firstRow="0" w:lastRow="0" w:firstColumn="1" w:lastColumn="0" w:oddVBand="0" w:evenVBand="0" w:oddHBand="0" w:evenHBand="0" w:firstRowFirstColumn="0" w:firstRowLastColumn="0" w:lastRowFirstColumn="0" w:lastRowLastColumn="0"/>
+            <w:tcW w:w="1000" w:type="pct"/>
+          </w:tcPr>
+          <w:p>
+            <w:pPr>
+              <w:jc w:val="center"/>
+            </w:pPr>
+          </w:p>
+        </w:tc>
+        <w:tc>
+          <w:tcPr>
+            <w:tcW w:w="1000" w:type="pct"/>
+          </w:tcPr>
+          <w:p>
+            <w:pPr>
+              <w:jc w:val="center"/>
+              <w:cnfStyle w:val="000000000000" w:firstRow="0" w:lastRow="0" w:firstColumn="0" w:lastColumn="0" w:oddVBand="0" w:evenVBand="0" w:oddHBand="0" w:evenHBand="0" w:firstRowFirstColumn="0" w:firstRowLastColumn="0" w:lastRowFirstColumn="0" w:lastRowLastColumn="0"/>
+            </w:pPr>
+            <w:r>
+              <w:t>52</w:t>
+            </w:r>
+          </w:p>
+        </w:tc>
+        <w:tc>
+          <w:tcPr>
+            <w:tcW w:w="1000" w:type="pct"/>
+          </w:tcPr>
+          <w:p>
+            <w:pPr>
+              <w:jc w:val="center"/>
+              <w:cnfStyle w:val="000000000000" w:firstRow="0" w:lastRow="0" w:firstColumn="0" w:lastColumn="0" w:oddVBand="0" w:evenVBand="0" w:oddHBand="0" w:evenHBand="0" w:firstRowFirstColumn="0" w:firstRowLastColumn="0" w:lastRowFirstColumn="0" w:lastRowLastColumn="0"/>
+              <w:rPr>
+                <w:lang w:val="en-GB"/>
+              </w:rPr>
+            </w:pPr>
+          </w:p>
+        </w:tc>
+        <w:tc>
+          <w:tcPr>
+            <w:tcW w:w="1000" w:type="pct"/>
+          </w:tcPr>
+          <w:p>
+            <w:pPr>
+              <w:jc w:val="center"/>
+              <w:cnfStyle w:val="000000000000" w:firstRow="0" w:lastRow="0" w:firstColumn="0" w:lastColumn="0" w:oddVBand="0" w:evenVBand="0" w:oddHBand="0" w:evenHBand="0" w:firstRowFirstColumn="0" w:firstRowLastColumn="0" w:lastRowFirstColumn="0" w:lastRowLastColumn="0"/>
+            </w:pPr>
+            <w:proofErr w:type="gramStart"/>
+            <w:r>
+              <w:t>:E</w:t>
+            </w:r>
+            <w:proofErr w:type="gramEnd"/>
+            <w:r>
+              <w:t>3</w:t>
+            </w:r>
+          </w:p>
+        </w:tc>
+        <w:tc>
+          <w:tcPr>
+            <w:tcW w:w="1000" w:type="pct"/>
+          </w:tcPr>
+          <w:p>
+            <w:pPr>
+              <w:jc w:val="center"/>
+              <w:cnfStyle w:val="000000000000" w:firstRow="0" w:lastRow="0" w:firstColumn="0" w:lastColumn="0" w:oddVBand="0" w:evenVBand="0" w:oddHBand="0" w:evenHBand="0" w:firstRowFirstColumn="0" w:firstRowLastColumn="0" w:lastRowFirstColumn="0" w:lastRowLastColumn="0"/>
+            </w:pPr>
+            <w:r>
+              <w:t>00100</w:t>
+            </w:r>
+          </w:p>
+        </w:tc>
+      </w:tr>
+      <w:tr>
+        <w:tc>
+          <w:tcPr>
+            <w:cnfStyle w:val="001000000000" w:firstRow="0" w:lastRow="0" w:firstColumn="1" w:lastColumn="0" w:oddVBand="0" w:evenVBand="0" w:oddHBand="0" w:evenHBand="0" w:firstRowFirstColumn="0" w:firstRowLastColumn="0" w:lastRowFirstColumn="0" w:lastRowLastColumn="0"/>
+            <w:tcW w:w="1000" w:type="pct"/>
+          </w:tcPr>
+          <w:p>
+            <w:pPr>
+              <w:jc w:val="center"/>
+            </w:pPr>
+          </w:p>
+        </w:tc>
+        <w:tc>
+          <w:tcPr>
+            <w:tcW w:w="1000" w:type="pct"/>
+          </w:tcPr>
+          <w:p>
+            <w:pPr>
+              <w:jc w:val="center"/>
+              <w:cnfStyle w:val="000000000000" w:firstRow="0" w:lastRow="0" w:firstColumn="0" w:lastColumn="0" w:oddVBand="0" w:evenVBand="0" w:oddHBand="0" w:evenHBand="0" w:firstRowFirstColumn="0" w:firstRowLastColumn="0" w:lastRowFirstColumn="0" w:lastRowLastColumn="0"/>
+            </w:pPr>
+            <w:r>
+              <w:t>53</w:t>
+            </w:r>
+          </w:p>
+        </w:tc>
+        <w:tc>
+          <w:tcPr>
+            <w:tcW w:w="1000" w:type="pct"/>
+          </w:tcPr>
+          <w:p>
+            <w:pPr>
+              <w:jc w:val="center"/>
+              <w:cnfStyle w:val="000000000000" w:firstRow="0" w:lastRow="0" w:firstColumn="0" w:lastColumn="0" w:oddVBand="0" w:evenVBand="0" w:oddHBand="0" w:evenHBand="0" w:firstRowFirstColumn="0" w:firstRowLastColumn="0" w:lastRowFirstColumn="0" w:lastRowLastColumn="0"/>
+              <w:rPr>
+                <w:lang w:val="en-GB"/>
+              </w:rPr>
+            </w:pPr>
+          </w:p>
+        </w:tc>
+        <w:tc>
+          <w:tcPr>
+            <w:tcW w:w="1000" w:type="pct"/>
+          </w:tcPr>
+          <w:p>
+            <w:pPr>
+              <w:jc w:val="center"/>
+              <w:cnfStyle w:val="000000000000" w:firstRow="0" w:lastRow="0" w:firstColumn="0" w:lastColumn="0" w:oddVBand="0" w:evenVBand="0" w:oddHBand="0" w:evenHBand="0" w:firstRowFirstColumn="0" w:firstRowLastColumn="0" w:lastRowFirstColumn="0" w:lastRowLastColumn="0"/>
+            </w:pPr>
+            <w:proofErr w:type="gramStart"/>
+            <w:r>
+              <w:t>:F</w:t>
+            </w:r>
+            <w:proofErr w:type="gramEnd"/>
+            <w:r>
+              <w:t>3</w:t>
+            </w:r>
+          </w:p>
+        </w:tc>
+        <w:tc>
+          <w:tcPr>
+            <w:tcW w:w="1000" w:type="pct"/>
+          </w:tcPr>
+          <w:p>
+            <w:pPr>
+              <w:jc w:val="center"/>
+              <w:cnfStyle w:val="000000000000" w:firstRow="0" w:lastRow="0" w:firstColumn="0" w:lastColumn="0" w:oddVBand="0" w:evenVBand="0" w:oddHBand="0" w:evenHBand="0" w:firstRowFirstColumn="0" w:firstRowLastColumn="0" w:lastRowFirstColumn="0" w:lastRowLastColumn="0"/>
+            </w:pPr>
+            <w:r>
+              <w:t>00101</w:t>
+            </w:r>
+          </w:p>
+        </w:tc>
+      </w:tr>
+      <w:tr>
+        <w:tc>
+          <w:tcPr>
+            <w:cnfStyle w:val="001000000000" w:firstRow="0" w:lastRow="0" w:firstColumn="1" w:lastColumn="0" w:oddVBand="0" w:evenVBand="0" w:oddHBand="0" w:evenHBand="0" w:firstRowFirstColumn="0" w:firstRowLastColumn="0" w:lastRowFirstColumn="0" w:lastRowLastColumn="0"/>
+            <w:tcW w:w="1000" w:type="pct"/>
+          </w:tcPr>
+          <w:p>
+            <w:pPr>
+              <w:jc w:val="center"/>
+            </w:pPr>
+          </w:p>
+        </w:tc>
+        <w:tc>
+          <w:tcPr>
+            <w:tcW w:w="1000" w:type="pct"/>
+          </w:tcPr>
+          <w:p>
+            <w:pPr>
+              <w:jc w:val="center"/>
+              <w:cnfStyle w:val="000000000000" w:firstRow="0" w:lastRow="0" w:firstColumn="0" w:lastColumn="0" w:oddVBand="0" w:evenVBand="0" w:oddHBand="0" w:evenHBand="0" w:firstRowFirstColumn="0" w:firstRowLastColumn="0" w:lastRowFirstColumn="0" w:lastRowLastColumn="0"/>
+            </w:pPr>
+            <w:r>
+              <w:t>54</w:t>
+            </w:r>
+          </w:p>
+        </w:tc>
+        <w:tc>
+          <w:tcPr>
+            <w:tcW w:w="1000" w:type="pct"/>
+          </w:tcPr>
+          <w:p>
+            <w:pPr>
+              <w:jc w:val="center"/>
+              <w:cnfStyle w:val="000000000000" w:firstRow="0" w:lastRow="0" w:firstColumn="0" w:lastColumn="0" w:oddVBand="0" w:evenVBand="0" w:oddHBand="0" w:evenHBand="0" w:firstRowFirstColumn="0" w:firstRowLastColumn="0" w:lastRowFirstColumn="0" w:lastRowLastColumn="0"/>
+              <w:rPr>
+                <w:lang w:val="en-GB"/>
+              </w:rPr>
+            </w:pPr>
+          </w:p>
+        </w:tc>
+        <w:tc>
+          <w:tcPr>
+            <w:tcW w:w="1000" w:type="pct"/>
+          </w:tcPr>
+          <w:p>
+            <w:pPr>
+              <w:jc w:val="center"/>
+              <w:cnfStyle w:val="000000000000" w:firstRow="0" w:lastRow="0" w:firstColumn="0" w:lastColumn="0" w:oddVBand="0" w:evenVBand="0" w:oddHBand="0" w:evenHBand="0" w:firstRowFirstColumn="0" w:firstRowLastColumn="0" w:lastRowFirstColumn="0" w:lastRowLastColumn="0"/>
+            </w:pPr>
+            <w:proofErr w:type="gramStart"/>
+            <w:r>
+              <w:t>:</w:t>
+            </w:r>
+            <w:r>
+              <w:t>G</w:t>
+            </w:r>
+            <w:r>
+              <w:t>b</w:t>
+            </w:r>
+            <w:proofErr w:type="gramEnd"/>
+            <w:r>
+              <w:t>3</w:t>
+            </w:r>
+          </w:p>
+        </w:tc>
+        <w:tc>
+          <w:tcPr>
+            <w:tcW w:w="1000" w:type="pct"/>
+          </w:tcPr>
+          <w:p>
+            <w:pPr>
+              <w:jc w:val="center"/>
+              <w:cnfStyle w:val="000000000000" w:firstRow="0" w:lastRow="0" w:firstColumn="0" w:lastColumn="0" w:oddVBand="0" w:evenVBand="0" w:oddHBand="0" w:evenHBand="0" w:firstRowFirstColumn="0" w:firstRowLastColumn="0" w:lastRowFirstColumn="0" w:lastRowLastColumn="0"/>
+            </w:pPr>
+            <w:r>
+              <w:t>00110</w:t>
+            </w:r>
+          </w:p>
+        </w:tc>
+      </w:tr>
+      <w:tr>
+        <w:tc>
+          <w:tcPr>
+            <w:cnfStyle w:val="001000000000" w:firstRow="0" w:lastRow="0" w:firstColumn="1" w:lastColumn="0" w:oddVBand="0" w:evenVBand="0" w:oddHBand="0" w:evenHBand="0" w:firstRowFirstColumn="0" w:firstRowLastColumn="0" w:lastRowFirstColumn="0" w:lastRowLastColumn="0"/>
+            <w:tcW w:w="1000" w:type="pct"/>
+          </w:tcPr>
+          <w:p>
+            <w:pPr>
+              <w:jc w:val="center"/>
+            </w:pPr>
+          </w:p>
+        </w:tc>
+        <w:tc>
+          <w:tcPr>
+            <w:tcW w:w="1000" w:type="pct"/>
+          </w:tcPr>
+          <w:p>
+            <w:pPr>
+              <w:jc w:val="center"/>
+              <w:cnfStyle w:val="000000000000" w:firstRow="0" w:lastRow="0" w:firstColumn="0" w:lastColumn="0" w:oddVBand="0" w:evenVBand="0" w:oddHBand="0" w:evenHBand="0" w:firstRowFirstColumn="0" w:firstRowLastColumn="0" w:lastRowFirstColumn="0" w:lastRowLastColumn="0"/>
+            </w:pPr>
+            <w:r>
+              <w:t>55</w:t>
+            </w:r>
+          </w:p>
+        </w:tc>
+        <w:tc>
+          <w:tcPr>
+            <w:tcW w:w="1000" w:type="pct"/>
+          </w:tcPr>
+          <w:p>
+            <w:pPr>
+              <w:jc w:val="center"/>
+              <w:cnfStyle w:val="000000000000" w:firstRow="0" w:lastRow="0" w:firstColumn="0" w:lastColumn="0" w:oddVBand="0" w:evenVBand="0" w:oddHBand="0" w:evenHBand="0" w:firstRowFirstColumn="0" w:firstRowLastColumn="0" w:lastRowFirstColumn="0" w:lastRowLastColumn="0"/>
+              <w:rPr>
+                <w:lang w:val="en-GB"/>
+              </w:rPr>
+            </w:pPr>
+          </w:p>
+        </w:tc>
+        <w:tc>
+          <w:tcPr>
+            <w:tcW w:w="1000" w:type="pct"/>
+          </w:tcPr>
+          <w:p>
+            <w:pPr>
+              <w:jc w:val="center"/>
+              <w:cnfStyle w:val="000000000000" w:firstRow="0" w:lastRow="0" w:firstColumn="0" w:lastColumn="0" w:oddVBand="0" w:evenVBand="0" w:oddHBand="0" w:evenHBand="0" w:firstRowFirstColumn="0" w:firstRowLastColumn="0" w:lastRowFirstColumn="0" w:lastRowLastColumn="0"/>
+            </w:pPr>
+            <w:r>
+              <w:t>G3</w:t>
+            </w:r>
+          </w:p>
+        </w:tc>
+        <w:tc>
+          <w:tcPr>
+            <w:tcW w:w="1000" w:type="pct"/>
+          </w:tcPr>
+          <w:p>
+            <w:pPr>
+              <w:jc w:val="center"/>
+              <w:cnfStyle w:val="000000000000" w:firstRow="0" w:lastRow="0" w:firstColumn="0" w:lastColumn="0" w:oddVBand="0" w:evenVBand="0" w:oddHBand="0" w:evenHBand="0" w:firstRowFirstColumn="0" w:firstRowLastColumn="0" w:lastRowFirstColumn="0" w:lastRowLastColumn="0"/>
+            </w:pPr>
+            <w:r>
+              <w:t>00111</w:t>
+            </w:r>
+          </w:p>
+        </w:tc>
+      </w:tr>
+      <w:tr>
+        <w:tc>
+          <w:tcPr>
+            <w:cnfStyle w:val="001000000000" w:firstRow="0" w:lastRow="0" w:firstColumn="1" w:lastColumn="0" w:oddVBand="0" w:evenVBand="0" w:oddHBand="0" w:evenHBand="0" w:firstRowFirstColumn="0" w:firstRowLastColumn="0" w:lastRowFirstColumn="0" w:lastRowLastColumn="0"/>
+            <w:tcW w:w="1000" w:type="pct"/>
+          </w:tcPr>
+          <w:p>
+            <w:pPr>
+              <w:jc w:val="center"/>
+            </w:pPr>
+          </w:p>
+        </w:tc>
+        <w:tc>
+          <w:tcPr>
+            <w:tcW w:w="1000" w:type="pct"/>
+          </w:tcPr>
+          <w:p>
+            <w:pPr>
+              <w:jc w:val="center"/>
+              <w:cnfStyle w:val="000000000000" w:firstRow="0" w:lastRow="0" w:firstColumn="0" w:lastColumn="0" w:oddVBand="0" w:evenVBand="0" w:oddHBand="0" w:evenHBand="0" w:firstRowFirstColumn="0" w:firstRowLastColumn="0" w:lastRowFirstColumn="0" w:lastRowLastColumn="0"/>
+            </w:pPr>
+            <w:r>
+              <w:t>56</w:t>
+            </w:r>
+          </w:p>
+        </w:tc>
+        <w:tc>
+          <w:tcPr>
+            <w:tcW w:w="1000" w:type="pct"/>
+          </w:tcPr>
+          <w:p>
+            <w:pPr>
+              <w:jc w:val="center"/>
+              <w:cnfStyle w:val="000000000000" w:firstRow="0" w:lastRow="0" w:firstColumn="0" w:lastColumn="0" w:oddVBand="0" w:evenVBand="0" w:oddHBand="0" w:evenHBand="0" w:firstRowFirstColumn="0" w:firstRowLastColumn="0" w:lastRowFirstColumn="0" w:lastRowLastColumn="0"/>
+              <w:rPr>
+                <w:lang w:val="en-GB"/>
+              </w:rPr>
+            </w:pPr>
+          </w:p>
+        </w:tc>
+        <w:tc>
+          <w:tcPr>
+            <w:tcW w:w="1000" w:type="pct"/>
+          </w:tcPr>
+          <w:p>
+            <w:pPr>
+              <w:jc w:val="center"/>
+              <w:cnfStyle w:val="000000000000" w:firstRow="0" w:lastRow="0" w:firstColumn="0" w:lastColumn="0" w:oddVBand="0" w:evenVBand="0" w:oddHBand="0" w:evenHBand="0" w:firstRowFirstColumn="0" w:firstRowLastColumn="0" w:lastRowFirstColumn="0" w:lastRowLastColumn="0"/>
+            </w:pPr>
+            <w:r>
+              <w:t>Ab</w:t>
+            </w:r>
+            <w:r>
+              <w:t>4</w:t>
+            </w:r>
+          </w:p>
+        </w:tc>
+        <w:tc>
+          <w:tcPr>
+            <w:tcW w:w="1000" w:type="pct"/>
+          </w:tcPr>
+          <w:p>
+            <w:pPr>
+              <w:jc w:val="center"/>
+              <w:cnfStyle w:val="000000000000" w:firstRow="0" w:lastRow="0" w:firstColumn="0" w:lastColumn="0" w:oddVBand="0" w:evenVBand="0" w:oddHBand="0" w:evenHBand="0" w:firstRowFirstColumn="0" w:firstRowLastColumn="0" w:lastRowFirstColumn="0" w:lastRowLastColumn="0"/>
+            </w:pPr>
+            <w:r>
+              <w:t>01000</w:t>
+            </w:r>
+          </w:p>
+        </w:tc>
+      </w:tr>
+      <w:tr>
+        <w:tc>
+          <w:tcPr>
+            <w:cnfStyle w:val="001000000000" w:firstRow="0" w:lastRow="0" w:firstColumn="1" w:lastColumn="0" w:oddVBand="0" w:evenVBand="0" w:oddHBand="0" w:evenHBand="0" w:firstRowFirstColumn="0" w:firstRowLastColumn="0" w:lastRowFirstColumn="0" w:lastRowLastColumn="0"/>
+            <w:tcW w:w="1000" w:type="pct"/>
+          </w:tcPr>
+          <w:p>
+            <w:pPr>
+              <w:jc w:val="center"/>
+            </w:pPr>
+          </w:p>
+        </w:tc>
+        <w:tc>
+          <w:tcPr>
+            <w:tcW w:w="1000" w:type="pct"/>
+          </w:tcPr>
+          <w:p>
+            <w:pPr>
+              <w:jc w:val="center"/>
+              <w:cnfStyle w:val="000000000000" w:firstRow="0" w:lastRow="0" w:firstColumn="0" w:lastColumn="0" w:oddVBand="0" w:evenVBand="0" w:oddHBand="0" w:evenHBand="0" w:firstRowFirstColumn="0" w:firstRowLastColumn="0" w:lastRowFirstColumn="0" w:lastRowLastColumn="0"/>
+            </w:pPr>
+            <w:r>
+              <w:t>57</w:t>
+            </w:r>
+          </w:p>
+        </w:tc>
+        <w:tc>
+          <w:tcPr>
+            <w:tcW w:w="1000" w:type="pct"/>
+          </w:tcPr>
+          <w:p>
+            <w:pPr>
+              <w:jc w:val="center"/>
+              <w:cnfStyle w:val="000000000000" w:firstRow="0" w:lastRow="0" w:firstColumn="0" w:lastColumn="0" w:oddVBand="0" w:evenVBand="0" w:oddHBand="0" w:evenHBand="0" w:firstRowFirstColumn="0" w:firstRowLastColumn="0" w:lastRowFirstColumn="0" w:lastRowLastColumn="0"/>
+              <w:rPr>
+                <w:lang w:val="en-GB"/>
+              </w:rPr>
+            </w:pPr>
+          </w:p>
+        </w:tc>
+        <w:tc>
+          <w:tcPr>
+            <w:tcW w:w="1000" w:type="pct"/>
+          </w:tcPr>
+          <w:p>
+            <w:pPr>
+              <w:jc w:val="center"/>
+              <w:cnfStyle w:val="000000000000" w:firstRow="0" w:lastRow="0" w:firstColumn="0" w:lastColumn="0" w:oddVBand="0" w:evenVBand="0" w:oddHBand="0" w:evenHBand="0" w:firstRowFirstColumn="0" w:firstRowLastColumn="0" w:lastRowFirstColumn="0" w:lastRowLastColumn="0"/>
+            </w:pPr>
+            <w:r>
+              <w:t>A4</w:t>
+            </w:r>
+          </w:p>
+        </w:tc>
+        <w:tc>
+          <w:tcPr>
+            <w:tcW w:w="1000" w:type="pct"/>
+          </w:tcPr>
+          <w:p>
+            <w:pPr>
+              <w:jc w:val="center"/>
+              <w:cnfStyle w:val="000000000000" w:firstRow="0" w:lastRow="0" w:firstColumn="0" w:lastColumn="0" w:oddVBand="0" w:evenVBand="0" w:oddHBand="0" w:evenHBand="0" w:firstRowFirstColumn="0" w:firstRowLastColumn="0" w:lastRowFirstColumn="0" w:lastRowLastColumn="0"/>
+            </w:pPr>
+            <w:r>
+              <w:t>01001</w:t>
+            </w:r>
+          </w:p>
+        </w:tc>
+      </w:tr>
+      <w:tr>
+        <w:tc>
+          <w:tcPr>
+            <w:cnfStyle w:val="001000000000" w:firstRow="0" w:lastRow="0" w:firstColumn="1" w:lastColumn="0" w:oddVBand="0" w:evenVBand="0" w:oddHBand="0" w:evenHBand="0" w:firstRowFirstColumn="0" w:firstRowLastColumn="0" w:lastRowFirstColumn="0" w:lastRowLastColumn="0"/>
+            <w:tcW w:w="1000" w:type="pct"/>
+          </w:tcPr>
+          <w:p>
+            <w:pPr>
+              <w:jc w:val="center"/>
+            </w:pPr>
+          </w:p>
+        </w:tc>
+        <w:tc>
+          <w:tcPr>
+            <w:tcW w:w="1000" w:type="pct"/>
+          </w:tcPr>
+          <w:p>
+            <w:pPr>
+              <w:jc w:val="center"/>
+              <w:cnfStyle w:val="000000000000" w:firstRow="0" w:lastRow="0" w:firstColumn="0" w:lastColumn="0" w:oddVBand="0" w:evenVBand="0" w:oddHBand="0" w:evenHBand="0" w:firstRowFirstColumn="0" w:firstRowLastColumn="0" w:lastRowFirstColumn="0" w:lastRowLastColumn="0"/>
+            </w:pPr>
+            <w:r>
+              <w:t>58</w:t>
+            </w:r>
+          </w:p>
+        </w:tc>
+        <w:tc>
+          <w:tcPr>
+            <w:tcW w:w="1000" w:type="pct"/>
+          </w:tcPr>
+          <w:p>
+            <w:pPr>
+              <w:jc w:val="center"/>
+              <w:cnfStyle w:val="000000000000" w:firstRow="0" w:lastRow="0" w:firstColumn="0" w:lastColumn="0" w:oddVBand="0" w:evenVBand="0" w:oddHBand="0" w:evenHBand="0" w:firstRowFirstColumn="0" w:firstRowLastColumn="0" w:lastRowFirstColumn="0" w:lastRowLastColumn="0"/>
+              <w:rPr>
+                <w:lang w:val="en-GB"/>
+              </w:rPr>
+            </w:pPr>
+          </w:p>
+        </w:tc>
+        <w:tc>
+          <w:tcPr>
+            <w:tcW w:w="1000" w:type="pct"/>
+          </w:tcPr>
+          <w:p>
+            <w:pPr>
+              <w:jc w:val="center"/>
+              <w:cnfStyle w:val="000000000000" w:firstRow="0" w:lastRow="0" w:firstColumn="0" w:lastColumn="0" w:oddVBand="0" w:evenVBand="0" w:oddHBand="0" w:evenHBand="0" w:firstRowFirstColumn="0" w:firstRowLastColumn="0" w:lastRowFirstColumn="0" w:lastRowLastColumn="0"/>
+            </w:pPr>
+            <w:proofErr w:type="gramStart"/>
+            <w:r>
+              <w:t>:</w:t>
+            </w:r>
+            <w:r>
+              <w:t>B</w:t>
+            </w:r>
+            <w:proofErr w:type="gramEnd"/>
+            <w:r>
+              <w:t>:</w:t>
+            </w:r>
+            <w:r>
+              <w:t>b4</w:t>
+            </w:r>
+          </w:p>
+        </w:tc>
+        <w:tc>
+          <w:tcPr>
+            <w:tcW w:w="1000" w:type="pct"/>
+          </w:tcPr>
+          <w:p>
+            <w:pPr>
+              <w:jc w:val="center"/>
+              <w:cnfStyle w:val="000000000000" w:firstRow="0" w:lastRow="0" w:firstColumn="0" w:lastColumn="0" w:oddVBand="0" w:evenVBand="0" w:oddHBand="0" w:evenHBand="0" w:firstRowFirstColumn="0" w:firstRowLastColumn="0" w:lastRowFirstColumn="0" w:lastRowLastColumn="0"/>
+            </w:pPr>
+            <w:r>
+              <w:t>01010</w:t>
+            </w:r>
+          </w:p>
+        </w:tc>
+      </w:tr>
+      <w:tr>
+        <w:tc>
+          <w:tcPr>
+            <w:cnfStyle w:val="001000000000" w:firstRow="0" w:lastRow="0" w:firstColumn="1" w:lastColumn="0" w:oddVBand="0" w:evenVBand="0" w:oddHBand="0" w:evenHBand="0" w:firstRowFirstColumn="0" w:firstRowLastColumn="0" w:lastRowFirstColumn="0" w:lastRowLastColumn="0"/>
+            <w:tcW w:w="1000" w:type="pct"/>
+          </w:tcPr>
+          <w:p>
+            <w:pPr>
+              <w:jc w:val="center"/>
+            </w:pPr>
+          </w:p>
+        </w:tc>
+        <w:tc>
+          <w:tcPr>
+            <w:tcW w:w="1000" w:type="pct"/>
+          </w:tcPr>
+          <w:p>
+            <w:pPr>
+              <w:jc w:val="center"/>
+              <w:cnfStyle w:val="000000000000" w:firstRow="0" w:lastRow="0" w:firstColumn="0" w:lastColumn="0" w:oddVBand="0" w:evenVBand="0" w:oddHBand="0" w:evenHBand="0" w:firstRowFirstColumn="0" w:firstRowLastColumn="0" w:lastRowFirstColumn="0" w:lastRowLastColumn="0"/>
+            </w:pPr>
+            <w:r>
+              <w:t>59</w:t>
+            </w:r>
+          </w:p>
+        </w:tc>
+        <w:tc>
+          <w:tcPr>
+            <w:tcW w:w="1000" w:type="pct"/>
+          </w:tcPr>
+          <w:p>
+            <w:pPr>
+              <w:jc w:val="center"/>
+              <w:cnfStyle w:val="000000000000" w:firstRow="0" w:lastRow="0" w:firstColumn="0" w:lastColumn="0" w:oddVBand="0" w:evenVBand="0" w:oddHBand="0" w:evenHBand="0" w:firstRowFirstColumn="0" w:firstRowLastColumn="0" w:lastRowFirstColumn="0" w:lastRowLastColumn="0"/>
+              <w:rPr>
+                <w:lang w:val="en-GB"/>
+              </w:rPr>
+            </w:pPr>
+          </w:p>
+        </w:tc>
+        <w:tc>
+          <w:tcPr>
+            <w:tcW w:w="1000" w:type="pct"/>
+          </w:tcPr>
+          <w:p>
+            <w:pPr>
+              <w:jc w:val="center"/>
+              <w:cnfStyle w:val="000000000000" w:firstRow="0" w:lastRow="0" w:firstColumn="0" w:lastColumn="0" w:oddVBand="0" w:evenVBand="0" w:oddHBand="0" w:evenHBand="0" w:firstRowFirstColumn="0" w:firstRowLastColumn="0" w:lastRowFirstColumn="0" w:lastRowLastColumn="0"/>
+            </w:pPr>
+            <w:proofErr w:type="gramStart"/>
+            <w:r>
+              <w:t>:</w:t>
+            </w:r>
+            <w:r>
+              <w:t>B</w:t>
+            </w:r>
+            <w:proofErr w:type="gramEnd"/>
+            <w:r>
+              <w:t>4</w:t>
+            </w:r>
+          </w:p>
+        </w:tc>
+        <w:tc>
+          <w:tcPr>
+            <w:tcW w:w="1000" w:type="pct"/>
+          </w:tcPr>
+          <w:p>
+            <w:pPr>
+              <w:jc w:val="center"/>
+              <w:cnfStyle w:val="000000000000" w:firstRow="0" w:lastRow="0" w:firstColumn="0" w:lastColumn="0" w:oddVBand="0" w:evenVBand="0" w:oddHBand="0" w:evenHBand="0" w:firstRowFirstColumn="0" w:firstRowLastColumn="0" w:lastRowFirstColumn="0" w:lastRowLastColumn="0"/>
+            </w:pPr>
+            <w:r>
+              <w:t>01011</w:t>
+            </w:r>
+          </w:p>
+        </w:tc>
+      </w:tr>
+      <w:tr>
+        <w:tc>
+          <w:tcPr>
+            <w:cnfStyle w:val="001000000000" w:firstRow="0" w:lastRow="0" w:firstColumn="1" w:lastColumn="0" w:oddVBand="0" w:evenVBand="0" w:oddHBand="0" w:evenHBand="0" w:firstRowFirstColumn="0" w:firstRowLastColumn="0" w:lastRowFirstColumn="0" w:lastRowLastColumn="0"/>
+            <w:tcW w:w="1000" w:type="pct"/>
+          </w:tcPr>
+          <w:p>
+            <w:pPr>
+              <w:jc w:val="center"/>
+            </w:pPr>
+          </w:p>
+        </w:tc>
+        <w:tc>
+          <w:tcPr>
+            <w:tcW w:w="1000" w:type="pct"/>
+          </w:tcPr>
+          <w:p>
+            <w:pPr>
+              <w:jc w:val="center"/>
+              <w:cnfStyle w:val="000000000000" w:firstRow="0" w:lastRow="0" w:firstColumn="0" w:lastColumn="0" w:oddVBand="0" w:evenVBand="0" w:oddHBand="0" w:evenHBand="0" w:firstRowFirstColumn="0" w:firstRowLastColumn="0" w:lastRowFirstColumn="0" w:lastRowLastColumn="0"/>
+            </w:pPr>
+          </w:p>
+        </w:tc>
+        <w:tc>
+          <w:tcPr>
+            <w:tcW w:w="1000" w:type="pct"/>
+          </w:tcPr>
+          <w:p>
+            <w:pPr>
+              <w:jc w:val="center"/>
+              <w:cnfStyle w:val="000000000000" w:firstRow="0" w:lastRow="0" w:firstColumn="0" w:lastColumn="0" w:oddVBand="0" w:evenVBand="0" w:oddHBand="0" w:evenHBand="0" w:firstRowFirstColumn="0" w:firstRowLastColumn="0" w:lastRowFirstColumn="0" w:lastRowLastColumn="0"/>
+              <w:rPr>
+                <w:lang w:val="en-GB"/>
+              </w:rPr>
+            </w:pPr>
+          </w:p>
+        </w:tc>
+        <w:tc>
+          <w:tcPr>
+            <w:tcW w:w="1000" w:type="pct"/>
+          </w:tcPr>
+          <w:p>
+            <w:pPr>
+              <w:jc w:val="center"/>
+              <w:cnfStyle w:val="000000000000" w:firstRow="0" w:lastRow="0" w:firstColumn="0" w:lastColumn="0" w:oddVBand="0" w:evenVBand="0" w:oddHBand="0" w:evenHBand="0" w:firstRowFirstColumn="0" w:firstRowLastColumn="0" w:lastRowFirstColumn="0" w:lastRowLastColumn="0"/>
+            </w:pPr>
+          </w:p>
+        </w:tc>
+        <w:tc>
+          <w:tcPr>
+            <w:tcW w:w="1000" w:type="pct"/>
+          </w:tcPr>
+          <w:p>
+            <w:pPr>
+              <w:jc w:val="center"/>
+              <w:cnfStyle w:val="000000000000" w:firstRow="0" w:lastRow="0" w:firstColumn="0" w:lastColumn="0" w:oddVBand="0" w:evenVBand="0" w:oddHBand="0" w:evenHBand="0" w:firstRowFirstColumn="0" w:firstRowLastColumn="0" w:lastRowFirstColumn="0" w:lastRowLastColumn="0"/>
+            </w:pPr>
+          </w:p>
+        </w:tc>
+      </w:tr>
+      <w:tr>
+        <w:tc>
+          <w:tcPr>
+            <w:cnfStyle w:val="001000000000" w:firstRow="0" w:lastRow="0" w:firstColumn="1" w:lastColumn="0" w:oddVBand="0" w:evenVBand="0" w:oddHBand="0" w:evenHBand="0" w:firstRowFirstColumn="0" w:firstRowLastColumn="0" w:lastRowFirstColumn="0" w:lastRowLastColumn="0"/>
+            <w:tcW w:w="1000" w:type="pct"/>
+          </w:tcPr>
+          <w:p>
+            <w:pPr>
+              <w:jc w:val="center"/>
+            </w:pPr>
+            <w:r>
+              <w:lastRenderedPageBreak/>
+              <w:t>(middle) C</w:t>
+            </w:r>
+          </w:p>
+        </w:tc>
+        <w:tc>
+          <w:tcPr>
+            <w:tcW w:w="1000" w:type="pct"/>
           </w:tcPr>
           <w:p>
             <w:pPr>
@@ -261,7 +1224,7 @@
         </w:tc>
         <w:tc>
           <w:tcPr>
-            <w:tcW w:w="1250" w:type="pct"/>
+            <w:tcW w:w="1000" w:type="pct"/>
           </w:tcPr>
           <w:p>
             <w:pPr>
@@ -290,7 +1253,7 @@
         </w:tc>
         <w:tc>
           <w:tcPr>
-            <w:tcW w:w="1250" w:type="pct"/>
+            <w:tcW w:w="1000" w:type="pct"/>
           </w:tcPr>
           <w:p>
             <w:pPr>
@@ -299,6 +1262,20 @@
             </w:pPr>
             <w:r>
               <w:t>:C4</w:t>
+            </w:r>
+          </w:p>
+        </w:tc>
+        <w:tc>
+          <w:tcPr>
+            <w:tcW w:w="1000" w:type="pct"/>
+          </w:tcPr>
+          <w:p>
+            <w:pPr>
+              <w:jc w:val="center"/>
+              <w:cnfStyle w:val="000000000000" w:firstRow="0" w:lastRow="0" w:firstColumn="0" w:lastColumn="0" w:oddVBand="0" w:evenVBand="0" w:oddHBand="0" w:evenHBand="0" w:firstRowFirstColumn="0" w:firstRowLastColumn="0" w:lastRowFirstColumn="0" w:lastRowLastColumn="0"/>
+            </w:pPr>
+            <w:r>
+              <w:t>01100</w:t>
             </w:r>
           </w:p>
         </w:tc>
@@ -307,7 +1284,7 @@
         <w:tc>
           <w:tcPr>
             <w:cnfStyle w:val="001000000000" w:firstRow="0" w:lastRow="0" w:firstColumn="1" w:lastColumn="0" w:oddVBand="0" w:evenVBand="0" w:oddHBand="0" w:evenHBand="0" w:firstRowFirstColumn="0" w:firstRowLastColumn="0" w:lastRowFirstColumn="0" w:lastRowLastColumn="0"/>
-            <w:tcW w:w="1250" w:type="pct"/>
+            <w:tcW w:w="1000" w:type="pct"/>
           </w:tcPr>
           <w:p>
             <w:pPr>
@@ -345,7 +1322,7 @@
         </w:tc>
         <w:tc>
           <w:tcPr>
-            <w:tcW w:w="1250" w:type="pct"/>
+            <w:tcW w:w="1000" w:type="pct"/>
           </w:tcPr>
           <w:p>
             <w:pPr>
@@ -359,7 +1336,7 @@
         </w:tc>
         <w:tc>
           <w:tcPr>
-            <w:tcW w:w="1250" w:type="pct"/>
+            <w:tcW w:w="1000" w:type="pct"/>
           </w:tcPr>
           <w:p>
             <w:pPr>
@@ -373,23 +1350,38 @@
         </w:tc>
         <w:tc>
           <w:tcPr>
-            <w:tcW w:w="1250" w:type="pct"/>
-          </w:tcPr>
-          <w:p>
-            <w:pPr>
-              <w:jc w:val="center"/>
-              <w:cnfStyle w:val="000000000000" w:firstRow="0" w:lastRow="0" w:firstColumn="0" w:lastColumn="0" w:oddVBand="0" w:evenVBand="0" w:oddHBand="0" w:evenHBand="0" w:firstRowFirstColumn="0" w:firstRowLastColumn="0" w:lastRowFirstColumn="0" w:lastRowLastColumn="0"/>
-            </w:pPr>
+            <w:tcW w:w="1000" w:type="pct"/>
+          </w:tcPr>
+          <w:p>
+            <w:pPr>
+              <w:jc w:val="center"/>
+              <w:cnfStyle w:val="000000000000" w:firstRow="0" w:lastRow="0" w:firstColumn="0" w:lastColumn="0" w:oddVBand="0" w:evenVBand="0" w:oddHBand="0" w:evenHBand="0" w:firstRowFirstColumn="0" w:firstRowLastColumn="0" w:lastRowFirstColumn="0" w:lastRowLastColumn="0"/>
+            </w:pPr>
+            <w:bookmarkStart w:id="1" w:name="_Hlk529359421"/>
+            <w:bookmarkStart w:id="2" w:name="OLE_LINK5"/>
             <w:proofErr w:type="gramStart"/>
             <w:r>
-              <w:t>:</w:t>
-            </w:r>
-            <w:r>
-              <w:t>Db</w:t>
+              <w:t>:Db</w:t>
             </w:r>
             <w:proofErr w:type="gramEnd"/>
             <w:r>
               <w:t>4</w:t>
+            </w:r>
+            <w:bookmarkEnd w:id="1"/>
+            <w:bookmarkEnd w:id="2"/>
+          </w:p>
+        </w:tc>
+        <w:tc>
+          <w:tcPr>
+            <w:tcW w:w="1000" w:type="pct"/>
+          </w:tcPr>
+          <w:p>
+            <w:pPr>
+              <w:jc w:val="center"/>
+              <w:cnfStyle w:val="000000000000" w:firstRow="0" w:lastRow="0" w:firstColumn="0" w:lastColumn="0" w:oddVBand="0" w:evenVBand="0" w:oddHBand="0" w:evenHBand="0" w:firstRowFirstColumn="0" w:firstRowLastColumn="0" w:lastRowFirstColumn="0" w:lastRowLastColumn="0"/>
+            </w:pPr>
+            <w:r>
+              <w:t>01101</w:t>
             </w:r>
           </w:p>
         </w:tc>
@@ -398,7 +1390,7 @@
         <w:tc>
           <w:tcPr>
             <w:cnfStyle w:val="001000000000" w:firstRow="0" w:lastRow="0" w:firstColumn="1" w:lastColumn="0" w:oddVBand="0" w:evenVBand="0" w:oddHBand="0" w:evenHBand="0" w:firstRowFirstColumn="0" w:firstRowLastColumn="0" w:lastRowFirstColumn="0" w:lastRowLastColumn="0"/>
-            <w:tcW w:w="1250" w:type="pct"/>
+            <w:tcW w:w="1000" w:type="pct"/>
           </w:tcPr>
           <w:p>
             <w:pPr>
@@ -414,7 +1406,7 @@
         </w:tc>
         <w:tc>
           <w:tcPr>
-            <w:tcW w:w="1250" w:type="pct"/>
+            <w:tcW w:w="1000" w:type="pct"/>
           </w:tcPr>
           <w:p>
             <w:pPr>
@@ -428,7 +1420,7 @@
         </w:tc>
         <w:tc>
           <w:tcPr>
-            <w:tcW w:w="1250" w:type="pct"/>
+            <w:tcW w:w="1000" w:type="pct"/>
           </w:tcPr>
           <w:p>
             <w:pPr>
@@ -442,7 +1434,7 @@
         </w:tc>
         <w:tc>
           <w:tcPr>
-            <w:tcW w:w="1250" w:type="pct"/>
+            <w:tcW w:w="1000" w:type="pct"/>
           </w:tcPr>
           <w:p>
             <w:pPr>
@@ -456,6 +1448,20 @@
             <w:proofErr w:type="gramEnd"/>
             <w:r>
               <w:t>4</w:t>
+            </w:r>
+          </w:p>
+        </w:tc>
+        <w:tc>
+          <w:tcPr>
+            <w:tcW w:w="1000" w:type="pct"/>
+          </w:tcPr>
+          <w:p>
+            <w:pPr>
+              <w:jc w:val="center"/>
+              <w:cnfStyle w:val="000000000000" w:firstRow="0" w:lastRow="0" w:firstColumn="0" w:lastColumn="0" w:oddVBand="0" w:evenVBand="0" w:oddHBand="0" w:evenHBand="0" w:firstRowFirstColumn="0" w:firstRowLastColumn="0" w:lastRowFirstColumn="0" w:lastRowLastColumn="0"/>
+            </w:pPr>
+            <w:r>
+              <w:t>01110</w:t>
             </w:r>
           </w:p>
         </w:tc>
@@ -464,7 +1470,7 @@
         <w:tc>
           <w:tcPr>
             <w:cnfStyle w:val="001000000000" w:firstRow="0" w:lastRow="0" w:firstColumn="1" w:lastColumn="0" w:oddVBand="0" w:evenVBand="0" w:oddHBand="0" w:evenHBand="0" w:firstRowFirstColumn="0" w:firstRowLastColumn="0" w:lastRowFirstColumn="0" w:lastRowLastColumn="0"/>
-            <w:tcW w:w="1250" w:type="pct"/>
+            <w:tcW w:w="1000" w:type="pct"/>
           </w:tcPr>
           <w:p>
             <w:pPr>
@@ -498,7 +1504,7 @@
         </w:tc>
         <w:tc>
           <w:tcPr>
-            <w:tcW w:w="1250" w:type="pct"/>
+            <w:tcW w:w="1000" w:type="pct"/>
           </w:tcPr>
           <w:p>
             <w:pPr>
@@ -512,7 +1518,7 @@
         </w:tc>
         <w:tc>
           <w:tcPr>
-            <w:tcW w:w="1250" w:type="pct"/>
+            <w:tcW w:w="1000" w:type="pct"/>
           </w:tcPr>
           <w:p>
             <w:pPr>
@@ -526,13 +1532,15 @@
         </w:tc>
         <w:tc>
           <w:tcPr>
-            <w:tcW w:w="1250" w:type="pct"/>
-          </w:tcPr>
-          <w:p>
-            <w:pPr>
-              <w:jc w:val="center"/>
-              <w:cnfStyle w:val="000000000000" w:firstRow="0" w:lastRow="0" w:firstColumn="0" w:lastColumn="0" w:oddVBand="0" w:evenVBand="0" w:oddHBand="0" w:evenHBand="0" w:firstRowFirstColumn="0" w:firstRowLastColumn="0" w:lastRowFirstColumn="0" w:lastRowLastColumn="0"/>
-            </w:pPr>
+            <w:tcW w:w="1000" w:type="pct"/>
+          </w:tcPr>
+          <w:p>
+            <w:pPr>
+              <w:jc w:val="center"/>
+              <w:cnfStyle w:val="000000000000" w:firstRow="0" w:lastRow="0" w:firstColumn="0" w:lastColumn="0" w:oddVBand="0" w:evenVBand="0" w:oddHBand="0" w:evenHBand="0" w:firstRowFirstColumn="0" w:firstRowLastColumn="0" w:lastRowFirstColumn="0" w:lastRowLastColumn="0"/>
+            </w:pPr>
+            <w:bookmarkStart w:id="3" w:name="_Hlk529359355"/>
+            <w:bookmarkStart w:id="4" w:name="OLE_LINK4"/>
             <w:proofErr w:type="gramStart"/>
             <w:r>
               <w:t>:Eb</w:t>
@@ -540,6 +1548,22 @@
             <w:proofErr w:type="gramEnd"/>
             <w:r>
               <w:t>4</w:t>
+            </w:r>
+            <w:bookmarkEnd w:id="3"/>
+            <w:bookmarkEnd w:id="4"/>
+          </w:p>
+        </w:tc>
+        <w:tc>
+          <w:tcPr>
+            <w:tcW w:w="1000" w:type="pct"/>
+          </w:tcPr>
+          <w:p>
+            <w:pPr>
+              <w:jc w:val="center"/>
+              <w:cnfStyle w:val="000000000000" w:firstRow="0" w:lastRow="0" w:firstColumn="0" w:lastColumn="0" w:oddVBand="0" w:evenVBand="0" w:oddHBand="0" w:evenHBand="0" w:firstRowFirstColumn="0" w:firstRowLastColumn="0" w:lastRowFirstColumn="0" w:lastRowLastColumn="0"/>
+            </w:pPr>
+            <w:r>
+              <w:t>01111</w:t>
             </w:r>
           </w:p>
         </w:tc>
@@ -548,7 +1572,7 @@
         <w:tc>
           <w:tcPr>
             <w:cnfStyle w:val="001000000000" w:firstRow="0" w:lastRow="0" w:firstColumn="1" w:lastColumn="0" w:oddVBand="0" w:evenVBand="0" w:oddHBand="0" w:evenHBand="0" w:firstRowFirstColumn="0" w:firstRowLastColumn="0" w:lastRowFirstColumn="0" w:lastRowLastColumn="0"/>
-            <w:tcW w:w="1250" w:type="pct"/>
+            <w:tcW w:w="1000" w:type="pct"/>
           </w:tcPr>
           <w:p>
             <w:pPr>
@@ -561,7 +1585,7 @@
         </w:tc>
         <w:tc>
           <w:tcPr>
-            <w:tcW w:w="1250" w:type="pct"/>
+            <w:tcW w:w="1000" w:type="pct"/>
           </w:tcPr>
           <w:p>
             <w:pPr>
@@ -575,7 +1599,7 @@
         </w:tc>
         <w:tc>
           <w:tcPr>
-            <w:tcW w:w="1250" w:type="pct"/>
+            <w:tcW w:w="1000" w:type="pct"/>
           </w:tcPr>
           <w:p>
             <w:pPr>
@@ -589,7 +1613,7 @@
         </w:tc>
         <w:tc>
           <w:tcPr>
-            <w:tcW w:w="1250" w:type="pct"/>
+            <w:tcW w:w="1000" w:type="pct"/>
           </w:tcPr>
           <w:p>
             <w:pPr>
@@ -603,6 +1627,20 @@
             <w:proofErr w:type="gramEnd"/>
             <w:r>
               <w:t>4</w:t>
+            </w:r>
+          </w:p>
+        </w:tc>
+        <w:tc>
+          <w:tcPr>
+            <w:tcW w:w="1000" w:type="pct"/>
+          </w:tcPr>
+          <w:p>
+            <w:pPr>
+              <w:jc w:val="center"/>
+              <w:cnfStyle w:val="000000000000" w:firstRow="0" w:lastRow="0" w:firstColumn="0" w:lastColumn="0" w:oddVBand="0" w:evenVBand="0" w:oddHBand="0" w:evenHBand="0" w:firstRowFirstColumn="0" w:firstRowLastColumn="0" w:lastRowFirstColumn="0" w:lastRowLastColumn="0"/>
+            </w:pPr>
+            <w:r>
+              <w:t>10000</w:t>
             </w:r>
           </w:p>
         </w:tc>
@@ -611,7 +1649,7 @@
         <w:tc>
           <w:tcPr>
             <w:cnfStyle w:val="001000000000" w:firstRow="0" w:lastRow="0" w:firstColumn="1" w:lastColumn="0" w:oddVBand="0" w:evenVBand="0" w:oddHBand="0" w:evenHBand="0" w:firstRowFirstColumn="0" w:firstRowLastColumn="0" w:lastRowFirstColumn="0" w:lastRowLastColumn="0"/>
-            <w:tcW w:w="1250" w:type="pct"/>
+            <w:tcW w:w="1000" w:type="pct"/>
           </w:tcPr>
           <w:p>
             <w:pPr>
@@ -624,7 +1662,7 @@
         </w:tc>
         <w:tc>
           <w:tcPr>
-            <w:tcW w:w="1250" w:type="pct"/>
+            <w:tcW w:w="1000" w:type="pct"/>
           </w:tcPr>
           <w:p>
             <w:pPr>
@@ -638,7 +1676,7 @@
         </w:tc>
         <w:tc>
           <w:tcPr>
-            <w:tcW w:w="1250" w:type="pct"/>
+            <w:tcW w:w="1000" w:type="pct"/>
           </w:tcPr>
           <w:p>
             <w:pPr>
@@ -652,7 +1690,7 @@
         </w:tc>
         <w:tc>
           <w:tcPr>
-            <w:tcW w:w="1250" w:type="pct"/>
+            <w:tcW w:w="1000" w:type="pct"/>
           </w:tcPr>
           <w:p>
             <w:pPr>
@@ -666,6 +1704,20 @@
             <w:proofErr w:type="gramEnd"/>
             <w:r>
               <w:t>4</w:t>
+            </w:r>
+          </w:p>
+        </w:tc>
+        <w:tc>
+          <w:tcPr>
+            <w:tcW w:w="1000" w:type="pct"/>
+          </w:tcPr>
+          <w:p>
+            <w:pPr>
+              <w:jc w:val="center"/>
+              <w:cnfStyle w:val="000000000000" w:firstRow="0" w:lastRow="0" w:firstColumn="0" w:lastColumn="0" w:oddVBand="0" w:evenVBand="0" w:oddHBand="0" w:evenHBand="0" w:firstRowFirstColumn="0" w:firstRowLastColumn="0" w:lastRowFirstColumn="0" w:lastRowLastColumn="0"/>
+            </w:pPr>
+            <w:r>
+              <w:t>10001</w:t>
             </w:r>
           </w:p>
         </w:tc>
@@ -674,7 +1726,7 @@
         <w:tc>
           <w:tcPr>
             <w:cnfStyle w:val="001000000000" w:firstRow="0" w:lastRow="0" w:firstColumn="1" w:lastColumn="0" w:oddVBand="0" w:evenVBand="0" w:oddHBand="0" w:evenHBand="0" w:firstRowFirstColumn="0" w:firstRowLastColumn="0" w:lastRowFirstColumn="0" w:lastRowLastColumn="0"/>
-            <w:tcW w:w="1250" w:type="pct"/>
+            <w:tcW w:w="1000" w:type="pct"/>
           </w:tcPr>
           <w:p>
             <w:pPr>
@@ -708,7 +1760,7 @@
         </w:tc>
         <w:tc>
           <w:tcPr>
-            <w:tcW w:w="1250" w:type="pct"/>
+            <w:tcW w:w="1000" w:type="pct"/>
           </w:tcPr>
           <w:p>
             <w:pPr>
@@ -722,7 +1774,7 @@
         </w:tc>
         <w:tc>
           <w:tcPr>
-            <w:tcW w:w="1250" w:type="pct"/>
+            <w:tcW w:w="1000" w:type="pct"/>
           </w:tcPr>
           <w:p>
             <w:pPr>
@@ -736,13 +1788,15 @@
         </w:tc>
         <w:tc>
           <w:tcPr>
-            <w:tcW w:w="1250" w:type="pct"/>
-          </w:tcPr>
-          <w:p>
-            <w:pPr>
-              <w:jc w:val="center"/>
-              <w:cnfStyle w:val="000000000000" w:firstRow="0" w:lastRow="0" w:firstColumn="0" w:lastColumn="0" w:oddVBand="0" w:evenVBand="0" w:oddHBand="0" w:evenHBand="0" w:firstRowFirstColumn="0" w:firstRowLastColumn="0" w:lastRowFirstColumn="0" w:lastRowLastColumn="0"/>
-            </w:pPr>
+            <w:tcW w:w="1000" w:type="pct"/>
+          </w:tcPr>
+          <w:p>
+            <w:pPr>
+              <w:jc w:val="center"/>
+              <w:cnfStyle w:val="000000000000" w:firstRow="0" w:lastRow="0" w:firstColumn="0" w:lastColumn="0" w:oddVBand="0" w:evenVBand="0" w:oddHBand="0" w:evenHBand="0" w:firstRowFirstColumn="0" w:firstRowLastColumn="0" w:lastRowFirstColumn="0" w:lastRowLastColumn="0"/>
+            </w:pPr>
+            <w:bookmarkStart w:id="5" w:name="_Hlk529359347"/>
+            <w:bookmarkStart w:id="6" w:name="OLE_LINK3"/>
             <w:proofErr w:type="gramStart"/>
             <w:r>
               <w:t>:Fb</w:t>
@@ -750,6 +1804,22 @@
             <w:proofErr w:type="gramEnd"/>
             <w:r>
               <w:t>4</w:t>
+            </w:r>
+            <w:bookmarkEnd w:id="5"/>
+            <w:bookmarkEnd w:id="6"/>
+          </w:p>
+        </w:tc>
+        <w:tc>
+          <w:tcPr>
+            <w:tcW w:w="1000" w:type="pct"/>
+          </w:tcPr>
+          <w:p>
+            <w:pPr>
+              <w:jc w:val="center"/>
+              <w:cnfStyle w:val="000000000000" w:firstRow="0" w:lastRow="0" w:firstColumn="0" w:lastColumn="0" w:oddVBand="0" w:evenVBand="0" w:oddHBand="0" w:evenHBand="0" w:firstRowFirstColumn="0" w:firstRowLastColumn="0" w:lastRowFirstColumn="0" w:lastRowLastColumn="0"/>
+            </w:pPr>
+            <w:r>
+              <w:t>10010</w:t>
             </w:r>
           </w:p>
         </w:tc>
@@ -758,7 +1828,7 @@
         <w:tc>
           <w:tcPr>
             <w:cnfStyle w:val="001000000000" w:firstRow="0" w:lastRow="0" w:firstColumn="1" w:lastColumn="0" w:oddVBand="0" w:evenVBand="0" w:oddHBand="0" w:evenHBand="0" w:firstRowFirstColumn="0" w:firstRowLastColumn="0" w:lastRowFirstColumn="0" w:lastRowLastColumn="0"/>
-            <w:tcW w:w="1250" w:type="pct"/>
+            <w:tcW w:w="1000" w:type="pct"/>
           </w:tcPr>
           <w:p>
             <w:pPr>
@@ -771,7 +1841,7 @@
         </w:tc>
         <w:tc>
           <w:tcPr>
-            <w:tcW w:w="1250" w:type="pct"/>
+            <w:tcW w:w="1000" w:type="pct"/>
           </w:tcPr>
           <w:p>
             <w:pPr>
@@ -785,7 +1855,7 @@
         </w:tc>
         <w:tc>
           <w:tcPr>
-            <w:tcW w:w="1250" w:type="pct"/>
+            <w:tcW w:w="1000" w:type="pct"/>
           </w:tcPr>
           <w:p>
             <w:pPr>
@@ -801,7 +1871,7 @@
         </w:tc>
         <w:tc>
           <w:tcPr>
-            <w:tcW w:w="1250" w:type="pct"/>
+            <w:tcW w:w="1000" w:type="pct"/>
           </w:tcPr>
           <w:p>
             <w:pPr>
@@ -815,6 +1885,20 @@
             <w:proofErr w:type="gramEnd"/>
             <w:r>
               <w:t>4</w:t>
+            </w:r>
+          </w:p>
+        </w:tc>
+        <w:tc>
+          <w:tcPr>
+            <w:tcW w:w="1000" w:type="pct"/>
+          </w:tcPr>
+          <w:p>
+            <w:pPr>
+              <w:jc w:val="center"/>
+              <w:cnfStyle w:val="000000000000" w:firstRow="0" w:lastRow="0" w:firstColumn="0" w:lastColumn="0" w:oddVBand="0" w:evenVBand="0" w:oddHBand="0" w:evenHBand="0" w:firstRowFirstColumn="0" w:firstRowLastColumn="0" w:lastRowFirstColumn="0" w:lastRowLastColumn="0"/>
+            </w:pPr>
+            <w:r>
+              <w:t>10011</w:t>
             </w:r>
           </w:p>
         </w:tc>
@@ -823,7 +1907,7 @@
         <w:tc>
           <w:tcPr>
             <w:cnfStyle w:val="001000000000" w:firstRow="0" w:lastRow="0" w:firstColumn="1" w:lastColumn="0" w:oddVBand="0" w:evenVBand="0" w:oddHBand="0" w:evenHBand="0" w:firstRowFirstColumn="0" w:firstRowLastColumn="0" w:lastRowFirstColumn="0" w:lastRowLastColumn="0"/>
-            <w:tcW w:w="1250" w:type="pct"/>
+            <w:tcW w:w="1000" w:type="pct"/>
           </w:tcPr>
           <w:p>
             <w:pPr>
@@ -857,7 +1941,7 @@
         </w:tc>
         <w:tc>
           <w:tcPr>
-            <w:tcW w:w="1250" w:type="pct"/>
+            <w:tcW w:w="1000" w:type="pct"/>
           </w:tcPr>
           <w:p>
             <w:pPr>
@@ -871,7 +1955,7 @@
         </w:tc>
         <w:tc>
           <w:tcPr>
-            <w:tcW w:w="1250" w:type="pct"/>
+            <w:tcW w:w="1000" w:type="pct"/>
           </w:tcPr>
           <w:p>
             <w:pPr>
@@ -885,7 +1969,7 @@
         </w:tc>
         <w:tc>
           <w:tcPr>
-            <w:tcW w:w="1250" w:type="pct"/>
+            <w:tcW w:w="1000" w:type="pct"/>
           </w:tcPr>
           <w:p>
             <w:pPr>
@@ -894,11 +1978,32 @@
             </w:pPr>
             <w:proofErr w:type="gramStart"/>
             <w:r>
-              <w:t>:Ab</w:t>
+              <w:t>:</w:t>
+            </w:r>
+            <w:bookmarkStart w:id="7" w:name="_Hlk529359321"/>
+            <w:bookmarkStart w:id="8" w:name="OLE_LINK2"/>
+            <w:r>
+              <w:t>Ab</w:t>
             </w:r>
             <w:proofErr w:type="gramEnd"/>
             <w:r>
-              <w:t>4</w:t>
+              <w:t>5</w:t>
+            </w:r>
+            <w:bookmarkEnd w:id="7"/>
+            <w:bookmarkEnd w:id="8"/>
+          </w:p>
+        </w:tc>
+        <w:tc>
+          <w:tcPr>
+            <w:tcW w:w="1000" w:type="pct"/>
+          </w:tcPr>
+          <w:p>
+            <w:pPr>
+              <w:jc w:val="center"/>
+              <w:cnfStyle w:val="000000000000" w:firstRow="0" w:lastRow="0" w:firstColumn="0" w:lastColumn="0" w:oddVBand="0" w:evenVBand="0" w:oddHBand="0" w:evenHBand="0" w:firstRowFirstColumn="0" w:firstRowLastColumn="0" w:lastRowFirstColumn="0" w:lastRowLastColumn="0"/>
+            </w:pPr>
+            <w:r>
+              <w:t>10100</w:t>
             </w:r>
           </w:p>
         </w:tc>
@@ -907,7 +2012,7 @@
         <w:tc>
           <w:tcPr>
             <w:cnfStyle w:val="001000000000" w:firstRow="0" w:lastRow="0" w:firstColumn="1" w:lastColumn="0" w:oddVBand="0" w:evenVBand="0" w:oddHBand="0" w:evenHBand="0" w:firstRowFirstColumn="0" w:firstRowLastColumn="0" w:lastRowFirstColumn="0" w:lastRowLastColumn="0"/>
-            <w:tcW w:w="1250" w:type="pct"/>
+            <w:tcW w:w="1000" w:type="pct"/>
           </w:tcPr>
           <w:p>
             <w:pPr>
@@ -920,7 +2025,7 @@
         </w:tc>
         <w:tc>
           <w:tcPr>
-            <w:tcW w:w="1250" w:type="pct"/>
+            <w:tcW w:w="1000" w:type="pct"/>
           </w:tcPr>
           <w:p>
             <w:pPr>
@@ -934,7 +2039,7 @@
         </w:tc>
         <w:tc>
           <w:tcPr>
-            <w:tcW w:w="1250" w:type="pct"/>
+            <w:tcW w:w="1000" w:type="pct"/>
           </w:tcPr>
           <w:p>
             <w:pPr>
@@ -948,7 +2053,7 @@
         </w:tc>
         <w:tc>
           <w:tcPr>
-            <w:tcW w:w="1250" w:type="pct"/>
+            <w:tcW w:w="1000" w:type="pct"/>
           </w:tcPr>
           <w:p>
             <w:pPr>
@@ -961,7 +2066,21 @@
             </w:r>
             <w:proofErr w:type="gramEnd"/>
             <w:r>
-              <w:t>4</w:t>
+              <w:t>5</w:t>
+            </w:r>
+          </w:p>
+        </w:tc>
+        <w:tc>
+          <w:tcPr>
+            <w:tcW w:w="1000" w:type="pct"/>
+          </w:tcPr>
+          <w:p>
+            <w:pPr>
+              <w:jc w:val="center"/>
+              <w:cnfStyle w:val="000000000000" w:firstRow="0" w:lastRow="0" w:firstColumn="0" w:lastColumn="0" w:oddVBand="0" w:evenVBand="0" w:oddHBand="0" w:evenHBand="0" w:firstRowFirstColumn="0" w:firstRowLastColumn="0" w:lastRowFirstColumn="0" w:lastRowLastColumn="0"/>
+            </w:pPr>
+            <w:r>
+              <w:t>10101</w:t>
             </w:r>
           </w:p>
         </w:tc>
@@ -970,7 +2089,7 @@
         <w:tc>
           <w:tcPr>
             <w:cnfStyle w:val="001000000000" w:firstRow="0" w:lastRow="0" w:firstColumn="1" w:lastColumn="0" w:oddVBand="0" w:evenVBand="0" w:oddHBand="0" w:evenHBand="0" w:firstRowFirstColumn="0" w:firstRowLastColumn="0" w:lastRowFirstColumn="0" w:lastRowLastColumn="0"/>
-            <w:tcW w:w="1250" w:type="pct"/>
+            <w:tcW w:w="1000" w:type="pct"/>
           </w:tcPr>
           <w:p>
             <w:pPr>
@@ -998,14 +2117,7 @@
                 <w:rFonts w:ascii="Segoe UI Symbol" w:hAnsi="Segoe UI Symbol" w:cs="Segoe UI Symbol"/>
                 <w:lang w:val="en-GB"/>
               </w:rPr>
-              <w:t xml:space="preserve"> / </w:t>
-            </w:r>
-            <w:r>
-              <w:rPr>
-                <w:rFonts w:ascii="Segoe UI Symbol" w:hAnsi="Segoe UI Symbol" w:cs="Segoe UI Symbol"/>
-                <w:lang w:val="en-GB"/>
-              </w:rPr>
-              <w:t>A</w:t>
+              <w:t xml:space="preserve"> / A</w:t>
             </w:r>
             <w:r>
               <w:rPr>
@@ -1018,7 +2130,7 @@
         </w:tc>
         <w:tc>
           <w:tcPr>
-            <w:tcW w:w="1250" w:type="pct"/>
+            <w:tcW w:w="1000" w:type="pct"/>
           </w:tcPr>
           <w:p>
             <w:pPr>
@@ -1032,7 +2144,7 @@
         </w:tc>
         <w:tc>
           <w:tcPr>
-            <w:tcW w:w="1250" w:type="pct"/>
+            <w:tcW w:w="1000" w:type="pct"/>
           </w:tcPr>
           <w:p>
             <w:pPr>
@@ -1046,20 +2158,38 @@
         </w:tc>
         <w:tc>
           <w:tcPr>
-            <w:tcW w:w="1250" w:type="pct"/>
-          </w:tcPr>
-          <w:p>
-            <w:pPr>
-              <w:jc w:val="center"/>
-              <w:cnfStyle w:val="000000000000" w:firstRow="0" w:lastRow="0" w:firstColumn="0" w:lastColumn="0" w:oddVBand="0" w:evenVBand="0" w:oddHBand="0" w:evenHBand="0" w:firstRowFirstColumn="0" w:firstRowLastColumn="0" w:lastRowFirstColumn="0" w:lastRowLastColumn="0"/>
-            </w:pPr>
+            <w:tcW w:w="1000" w:type="pct"/>
+          </w:tcPr>
+          <w:p>
+            <w:pPr>
+              <w:jc w:val="center"/>
+              <w:cnfStyle w:val="000000000000" w:firstRow="0" w:lastRow="0" w:firstColumn="0" w:lastColumn="0" w:oddVBand="0" w:evenVBand="0" w:oddHBand="0" w:evenHBand="0" w:firstRowFirstColumn="0" w:firstRowLastColumn="0" w:lastRowFirstColumn="0" w:lastRowLastColumn="0"/>
+            </w:pPr>
+            <w:bookmarkStart w:id="9" w:name="_Hlk529359285"/>
+            <w:bookmarkStart w:id="10" w:name="OLE_LINK1"/>
             <w:proofErr w:type="gramStart"/>
             <w:r>
               <w:t>:Bb</w:t>
             </w:r>
             <w:proofErr w:type="gramEnd"/>
             <w:r>
-              <w:t>4</w:t>
+              <w:t>5</w:t>
+            </w:r>
+            <w:bookmarkEnd w:id="9"/>
+            <w:bookmarkEnd w:id="10"/>
+          </w:p>
+        </w:tc>
+        <w:tc>
+          <w:tcPr>
+            <w:tcW w:w="1000" w:type="pct"/>
+          </w:tcPr>
+          <w:p>
+            <w:pPr>
+              <w:jc w:val="center"/>
+              <w:cnfStyle w:val="000000000000" w:firstRow="0" w:lastRow="0" w:firstColumn="0" w:lastColumn="0" w:oddVBand="0" w:evenVBand="0" w:oddHBand="0" w:evenHBand="0" w:firstRowFirstColumn="0" w:firstRowLastColumn="0" w:lastRowFirstColumn="0" w:lastRowLastColumn="0"/>
+            </w:pPr>
+            <w:r>
+              <w:t>10110</w:t>
             </w:r>
           </w:p>
         </w:tc>
@@ -1068,7 +2198,7 @@
         <w:tc>
           <w:tcPr>
             <w:cnfStyle w:val="001000000000" w:firstRow="0" w:lastRow="0" w:firstColumn="1" w:lastColumn="0" w:oddVBand="0" w:evenVBand="0" w:oddHBand="0" w:evenHBand="0" w:firstRowFirstColumn="0" w:firstRowLastColumn="0" w:lastRowFirstColumn="0" w:lastRowLastColumn="0"/>
-            <w:tcW w:w="1250" w:type="pct"/>
+            <w:tcW w:w="1000" w:type="pct"/>
           </w:tcPr>
           <w:p>
             <w:pPr>
@@ -1081,7 +2211,7 @@
         </w:tc>
         <w:tc>
           <w:tcPr>
-            <w:tcW w:w="1250" w:type="pct"/>
+            <w:tcW w:w="1000" w:type="pct"/>
           </w:tcPr>
           <w:p>
             <w:pPr>
@@ -1095,7 +2225,7 @@
         </w:tc>
         <w:tc>
           <w:tcPr>
-            <w:tcW w:w="1250" w:type="pct"/>
+            <w:tcW w:w="1000" w:type="pct"/>
           </w:tcPr>
           <w:p>
             <w:pPr>
@@ -1109,7 +2239,7 @@
         </w:tc>
         <w:tc>
           <w:tcPr>
-            <w:tcW w:w="1250" w:type="pct"/>
+            <w:tcW w:w="1000" w:type="pct"/>
           </w:tcPr>
           <w:p>
             <w:pPr>
@@ -1122,7 +2252,21 @@
             </w:r>
             <w:proofErr w:type="gramEnd"/>
             <w:r>
-              <w:t>4</w:t>
+              <w:t>5</w:t>
+            </w:r>
+          </w:p>
+        </w:tc>
+        <w:tc>
+          <w:tcPr>
+            <w:tcW w:w="1000" w:type="pct"/>
+          </w:tcPr>
+          <w:p>
+            <w:pPr>
+              <w:jc w:val="center"/>
+              <w:cnfStyle w:val="000000000000" w:firstRow="0" w:lastRow="0" w:firstColumn="0" w:lastColumn="0" w:oddVBand="0" w:evenVBand="0" w:oddHBand="0" w:evenHBand="0" w:firstRowFirstColumn="0" w:firstRowLastColumn="0" w:lastRowFirstColumn="0" w:lastRowLastColumn="0"/>
+            </w:pPr>
+            <w:r>
+              <w:t>10111</w:t>
             </w:r>
           </w:p>
         </w:tc>
@@ -1217,8 +2361,6 @@
       <w:r>
         <w:t xml:space="preserve"> Hz.</w:t>
       </w:r>
-      <w:bookmarkStart w:id="0" w:name="_GoBack"/>
-      <w:bookmarkEnd w:id="0"/>
     </w:p>
     <w:sectPr>
       <w:footerReference w:type="default" r:id="rId9"/>
@@ -2722,6 +3864,7 @@
   <w:style w:type="character" w:default="1" w:styleId="DefaultParagraphFont">
     <w:name w:val="Default Paragraph Font"/>
     <w:uiPriority w:val="1"/>
+    <w:semiHidden/>
     <w:unhideWhenUsed/>
   </w:style>
   <w:style w:type="table" w:default="1" w:styleId="TableNormal">

</xml_diff>